<commit_message>
Do not add <w:p> in <w:sdtContent> if it contains a <w:r>
</commit_message>
<xml_diff>
--- a/examples/expected-sdtcontent-valid.docx
+++ b/examples/expected-sdtcontent-valid.docx
@@ -179,7 +179,23 @@
             </w:tc>
           </w:tr>
         </w:tbl>
-        <w:p/>
+        <w:p>
+          <w:sdt>
+            <w:sdtPr>
+              <w:id w:val="370305267"/>
+              <w:docPartObj>
+                <w:docPartGallery w:val="Page Numbers (Top of Page)"/>
+                <w:docPartUnique/>
+              </w:docPartObj>
+            </w:sdtPr>
+            <w:sdtEndPr/>
+            <w:sdtContent>
+              <w:r>
+                <w:t>Page</w:t>
+              </w:r>
+            </w:sdtContent>
+          </w:sdt>
+        </w:p>
       </w:sdtContent>
     </w:sdt>
     <w:bookmarkStart w:id="0" w:name="_GoBack" w:displacedByCustomXml="prev"/>

</xml_diff>